<commit_message>
first version actually working
</commit_message>
<xml_diff>
--- a/notater.docx
+++ b/notater.docx
@@ -8,351 +8,8 @@
           <w:rFonts w:eastAsiaTheme="minorEastAsia"/>
         </w:rPr>
       </w:pPr>
-      <m:oMathPara>
-        <m:oMath>
-          <m:r>
-            <m:rPr>
-              <m:sty m:val="p"/>
-            </m:rPr>
-            <w:rPr>
-              <w:rFonts w:ascii="Cambria Math" w:hAnsi="Cambria Math"/>
-            </w:rPr>
-            <m:t>Δ</m:t>
-          </m:r>
-          <m:r>
-            <w:rPr>
-              <w:rFonts w:ascii="Cambria Math" w:hAnsi="Cambria Math"/>
-            </w:rPr>
-            <m:t>θ=</m:t>
-          </m:r>
-          <m:f>
-            <m:fPr>
-              <m:ctrlPr>
-                <w:rPr>
-                  <w:rFonts w:ascii="Cambria Math" w:hAnsi="Cambria Math"/>
-                  <w:i/>
-                </w:rPr>
-              </m:ctrlPr>
-            </m:fPr>
-            <m:num>
-              <m:r>
-                <w:rPr>
-                  <w:rFonts w:ascii="Cambria Math" w:hAnsi="Cambria Math"/>
-                </w:rPr>
-                <m:t>π</m:t>
-              </m:r>
-            </m:num>
-            <m:den>
-              <m:f>
-                <m:fPr>
-                  <m:ctrlPr>
-                    <w:rPr>
-                      <w:rFonts w:ascii="Cambria Math" w:hAnsi="Cambria Math"/>
-                      <w:i/>
-                    </w:rPr>
-                  </m:ctrlPr>
-                </m:fPr>
-                <m:num>
-                  <m:r>
-                    <w:rPr>
-                      <w:rFonts w:ascii="Cambria Math" w:hAnsi="Cambria Math"/>
-                    </w:rPr>
-                    <m:t>R*π</m:t>
-                  </m:r>
-                </m:num>
-                <m:den>
-                  <m:r>
-                    <w:rPr>
-                      <w:rFonts w:ascii="Cambria Math" w:hAnsi="Cambria Math"/>
-                    </w:rPr>
-                    <m:t>2*r*f</m:t>
-                  </m:r>
-                </m:den>
-              </m:f>
-            </m:den>
-          </m:f>
-          <m:r>
-            <w:rPr>
-              <w:rFonts w:ascii="Cambria Math" w:hAnsi="Cambria Math"/>
-            </w:rPr>
-            <m:t>=π*</m:t>
-          </m:r>
-          <m:f>
-            <m:fPr>
-              <m:ctrlPr>
-                <w:rPr>
-                  <w:rFonts w:ascii="Cambria Math" w:hAnsi="Cambria Math"/>
-                  <w:i/>
-                </w:rPr>
-              </m:ctrlPr>
-            </m:fPr>
-            <m:num>
-              <m:r>
-                <w:rPr>
-                  <w:rFonts w:ascii="Cambria Math" w:hAnsi="Cambria Math"/>
-                </w:rPr>
-                <m:t>2*r*f</m:t>
-              </m:r>
-            </m:num>
-            <m:den>
-              <m:r>
-                <w:rPr>
-                  <w:rFonts w:ascii="Cambria Math" w:hAnsi="Cambria Math"/>
-                </w:rPr>
-                <m:t>R*π</m:t>
-              </m:r>
-            </m:den>
-          </m:f>
-          <m:r>
-            <w:rPr>
-              <w:rFonts w:ascii="Cambria Math" w:hAnsi="Cambria Math"/>
-            </w:rPr>
-            <m:t>=2</m:t>
-          </m:r>
-          <m:f>
-            <m:fPr>
-              <m:ctrlPr>
-                <w:rPr>
-                  <w:rFonts w:ascii="Cambria Math" w:hAnsi="Cambria Math"/>
-                  <w:i/>
-                </w:rPr>
-              </m:ctrlPr>
-            </m:fPr>
-            <m:num>
-              <m:r>
-                <w:rPr>
-                  <w:rFonts w:ascii="Cambria Math" w:hAnsi="Cambria Math"/>
-                </w:rPr>
-                <m:t>r*f</m:t>
-              </m:r>
-            </m:num>
-            <m:den>
-              <m:r>
-                <w:rPr>
-                  <w:rFonts w:ascii="Cambria Math" w:hAnsi="Cambria Math"/>
-                </w:rPr>
-                <m:t>R</m:t>
-              </m:r>
-            </m:den>
-          </m:f>
-        </m:oMath>
-      </m:oMathPara>
-    </w:p>
-    <w:p/>
-    <w:p/>
-    <w:p/>
-    <w:p>
-      <w:r>
-        <w:t>Økning i vinkel ved n noder  (180 grader)</w:t>
-      </w:r>
-      <w:r>
-        <w:tab/>
-      </w:r>
-    </w:p>
-    <w:p/>
-    <w:p>
-      <w:pPr>
-        <w:rPr>
-          <w:rFonts w:eastAsiaTheme="minorEastAsia"/>
-        </w:rPr>
-      </w:pPr>
-      <m:oMathPara>
-        <m:oMath>
-          <m:r>
-            <m:rPr>
-              <m:sty m:val="p"/>
-            </m:rPr>
-            <w:rPr>
-              <w:rFonts w:ascii="Cambria Math" w:hAnsi="Cambria Math"/>
-            </w:rPr>
-            <m:t>Δ</m:t>
-          </m:r>
-          <m:r>
-            <w:rPr>
-              <w:rFonts w:ascii="Cambria Math" w:hAnsi="Cambria Math"/>
-            </w:rPr>
-            <m:t>θ=</m:t>
-          </m:r>
-          <m:f>
-            <m:fPr>
-              <m:ctrlPr>
-                <w:rPr>
-                  <w:rFonts w:ascii="Cambria Math" w:hAnsi="Cambria Math"/>
-                </w:rPr>
-              </m:ctrlPr>
-            </m:fPr>
-            <m:num>
-              <m:r>
-                <w:rPr>
-                  <w:rFonts w:ascii="Cambria Math" w:hAnsi="Cambria Math"/>
-                </w:rPr>
-                <m:t>π</m:t>
-              </m:r>
-              <m:ctrlPr>
-                <w:rPr>
-                  <w:rFonts w:ascii="Cambria Math" w:hAnsi="Cambria Math"/>
-                  <w:i/>
-                </w:rPr>
-              </m:ctrlPr>
-            </m:num>
-            <m:den>
-              <m:r>
-                <w:rPr>
-                  <w:rFonts w:ascii="Cambria Math" w:hAnsi="Cambria Math"/>
-                </w:rPr>
-                <m:t>n</m:t>
-              </m:r>
-            </m:den>
-          </m:f>
-          <m:r>
-            <w:rPr>
-              <w:rFonts w:ascii="Cambria Math" w:hAnsi="Cambria Math"/>
-            </w:rPr>
-            <m:t>=2*</m:t>
-          </m:r>
-          <m:f>
-            <m:fPr>
-              <m:ctrlPr>
-                <w:rPr>
-                  <w:rFonts w:ascii="Cambria Math" w:hAnsi="Cambria Math"/>
-                  <w:i/>
-                </w:rPr>
-              </m:ctrlPr>
-            </m:fPr>
-            <m:num>
-              <m:r>
-                <w:rPr>
-                  <w:rFonts w:ascii="Cambria Math" w:hAnsi="Cambria Math"/>
-                </w:rPr>
-                <m:t>r*f</m:t>
-              </m:r>
-            </m:num>
-            <m:den>
-              <m:r>
-                <w:rPr>
-                  <w:rFonts w:ascii="Cambria Math" w:hAnsi="Cambria Math"/>
-                </w:rPr>
-                <m:t>R</m:t>
-              </m:r>
-            </m:den>
-          </m:f>
-        </m:oMath>
-      </m:oMathPara>
-    </w:p>
-    <w:p>
-      <w:pPr>
-        <w:rPr>
-          <w:rFonts w:eastAsiaTheme="minorEastAsia"/>
-        </w:rPr>
-      </w:pPr>
-    </w:p>
-    <w:p>
-      <w:pPr>
-        <w:rPr>
-          <w:rFonts w:eastAsiaTheme="minorEastAsia"/>
-        </w:rPr>
-      </w:pPr>
-      <w:r>
-        <w:rPr>
-          <w:rFonts w:eastAsiaTheme="minorEastAsia"/>
-        </w:rPr>
-        <w:t>Antall noder</w:t>
-      </w:r>
-    </w:p>
-    <w:p>
-      <w:pPr>
-        <w:rPr>
-          <w:rFonts w:eastAsiaTheme="minorEastAsia"/>
-        </w:rPr>
-      </w:pPr>
-    </w:p>
-    <w:p>
-      <w:pPr>
-        <w:rPr>
-          <w:rFonts w:eastAsiaTheme="minorEastAsia"/>
-        </w:rPr>
-      </w:pPr>
-      <m:oMathPara>
-        <m:oMath>
-          <m:r>
-            <w:rPr>
-              <w:rFonts w:ascii="Cambria Math" w:eastAsiaTheme="minorEastAsia" w:hAnsi="Cambria Math"/>
-            </w:rPr>
-            <m:t xml:space="preserve"> </m:t>
-          </m:r>
-          <m:sSub>
-            <m:sSubPr>
-              <m:ctrlPr>
-                <w:rPr>
-                  <w:rFonts w:ascii="Cambria Math" w:eastAsiaTheme="minorEastAsia" w:hAnsi="Cambria Math"/>
-                  <w:i/>
-                </w:rPr>
-              </m:ctrlPr>
-            </m:sSubPr>
-            <m:e>
-              <m:r>
-                <w:rPr>
-                  <w:rFonts w:ascii="Cambria Math" w:eastAsiaTheme="minorEastAsia" w:hAnsi="Cambria Math"/>
-                </w:rPr>
-                <m:t>n</m:t>
-              </m:r>
-            </m:e>
-            <m:sub>
-              <m:r>
-                <w:rPr>
-                  <w:rFonts w:ascii="Cambria Math" w:eastAsiaTheme="minorEastAsia" w:hAnsi="Cambria Math"/>
-                </w:rPr>
-                <m:t>0</m:t>
-              </m:r>
-            </m:sub>
-          </m:sSub>
-          <m:r>
-            <w:rPr>
-              <w:rFonts w:ascii="Cambria Math" w:eastAsiaTheme="minorEastAsia" w:hAnsi="Cambria Math"/>
-            </w:rPr>
-            <m:t>=</m:t>
-          </m:r>
-          <m:f>
-            <m:fPr>
-              <m:ctrlPr>
-                <w:rPr>
-                  <w:rFonts w:ascii="Cambria Math" w:hAnsi="Cambria Math"/>
-                  <w:i/>
-                </w:rPr>
-              </m:ctrlPr>
-            </m:fPr>
-            <m:num>
-              <m:r>
-                <w:rPr>
-                  <w:rFonts w:ascii="Cambria Math" w:hAnsi="Cambria Math"/>
-                </w:rPr>
-                <m:t>R*π</m:t>
-              </m:r>
-            </m:num>
-            <m:den>
-              <m:r>
-                <w:rPr>
-                  <w:rFonts w:ascii="Cambria Math" w:hAnsi="Cambria Math"/>
-                </w:rPr>
-                <m:t>2*r</m:t>
-              </m:r>
-              <m:r>
-                <w:rPr>
-                  <w:rFonts w:ascii="Cambria Math" w:hAnsi="Cambria Math"/>
-                </w:rPr>
-                <m:t>+g</m:t>
-              </m:r>
-            </m:den>
-          </m:f>
-        </m:oMath>
-      </m:oMathPara>
-    </w:p>
-    <w:p>
-      <w:pPr>
-        <w:rPr>
-          <w:rFonts w:eastAsiaTheme="minorEastAsia"/>
-        </w:rPr>
-      </w:pPr>
+      <w:bookmarkStart w:id="0" w:name="_GoBack"/>
+      <w:bookmarkEnd w:id="0"/>
     </w:p>
     <w:p>
       <w:pPr>
@@ -616,8 +273,6 @@
           <w:rFonts w:eastAsiaTheme="minorEastAsia"/>
         </w:rPr>
       </w:pPr>
-      <w:bookmarkStart w:id="0" w:name="_GoBack"/>
-      <w:bookmarkEnd w:id="0"/>
       <m:oMathPara>
         <m:oMath>
           <m:r>
@@ -921,112 +576,114 @@
             </w:rPr>
             <m:t>=</m:t>
           </m:r>
-          <m:sSup>
-            <m:sSupPr>
+          <m:rad>
+            <m:radPr>
+              <m:degHide m:val="1"/>
               <m:ctrlPr>
                 <w:rPr>
                   <w:rFonts w:ascii="Cambria Math" w:eastAsiaTheme="minorEastAsia" w:hAnsi="Cambria Math"/>
                   <w:i/>
                 </w:rPr>
               </m:ctrlPr>
-            </m:sSupPr>
+            </m:radPr>
+            <m:deg/>
             <m:e>
-              <m:d>
-                <m:dPr>
+              <m:f>
+                <m:fPr>
                   <m:ctrlPr>
                     <w:rPr>
                       <w:rFonts w:ascii="Cambria Math" w:hAnsi="Cambria Math"/>
                       <w:i/>
                     </w:rPr>
                   </m:ctrlPr>
-                </m:dPr>
-                <m:e>
-                  <m:f>
-                    <m:fPr>
+                </m:fPr>
+                <m:num>
+                  <m:r>
+                    <w:rPr>
+                      <w:rFonts w:ascii="Cambria Math" w:hAnsi="Cambria Math"/>
+                    </w:rPr>
+                    <m:t>1</m:t>
+                  </m:r>
+                </m:num>
+                <m:den>
+                  <m:sSup>
+                    <m:sSupPr>
                       <m:ctrlPr>
                         <w:rPr>
                           <w:rFonts w:ascii="Cambria Math" w:hAnsi="Cambria Math"/>
                           <w:i/>
                         </w:rPr>
                       </m:ctrlPr>
-                    </m:fPr>
-                    <m:num>
+                    </m:sSupPr>
+                    <m:e>
                       <m:r>
                         <w:rPr>
                           <w:rFonts w:ascii="Cambria Math" w:hAnsi="Cambria Math"/>
                         </w:rPr>
-                        <m:t>1</m:t>
+                        <m:t>N</m:t>
                       </m:r>
-                    </m:num>
-                    <m:den>
-                      <m:sSup>
-                        <m:sSupPr>
+                    </m:e>
+                    <m:sup>
+                      <m:r>
+                        <w:rPr>
+                          <w:rFonts w:ascii="Cambria Math" w:hAnsi="Cambria Math"/>
+                        </w:rPr>
+                        <m:t>2</m:t>
+                      </m:r>
+                    </m:sup>
+                  </m:sSup>
+                </m:den>
+              </m:f>
+              <m:nary>
+                <m:naryPr>
+                  <m:chr m:val="∑"/>
+                  <m:supHide m:val="1"/>
+                  <m:ctrlPr>
+                    <w:rPr>
+                      <w:rFonts w:ascii="Cambria Math" w:hAnsi="Cambria Math"/>
+                      <w:i/>
+                    </w:rPr>
+                  </m:ctrlPr>
+                </m:naryPr>
+                <m:sub>
+                  <m:r>
+                    <w:rPr>
+                      <w:rFonts w:ascii="Cambria Math" w:hAnsi="Cambria Math"/>
+                    </w:rPr>
+                    <m:t>i</m:t>
+                  </m:r>
+                </m:sub>
+                <m:sup/>
+                <m:e>
+                  <m:sSup>
+                    <m:sSupPr>
+                      <m:ctrlPr>
+                        <w:rPr>
+                          <w:rFonts w:ascii="Cambria Math" w:hAnsi="Cambria Math"/>
+                          <w:i/>
+                        </w:rPr>
+                      </m:ctrlPr>
+                    </m:sSupPr>
+                    <m:e>
+                      <m:d>
+                        <m:dPr>
                           <m:ctrlPr>
                             <w:rPr>
                               <w:rFonts w:ascii="Cambria Math" w:hAnsi="Cambria Math"/>
                               <w:i/>
                             </w:rPr>
                           </m:ctrlPr>
-                        </m:sSupPr>
+                        </m:dPr>
                         <m:e>
-                          <m:r>
-                            <w:rPr>
-                              <w:rFonts w:ascii="Cambria Math" w:hAnsi="Cambria Math"/>
-                            </w:rPr>
-                            <m:t>N</m:t>
-                          </m:r>
-                        </m:e>
-                        <m:sup>
-                          <m:r>
-                            <w:rPr>
-                              <w:rFonts w:ascii="Cambria Math" w:hAnsi="Cambria Math"/>
-                            </w:rPr>
-                            <m:t>2</m:t>
-                          </m:r>
-                        </m:sup>
-                      </m:sSup>
-                    </m:den>
-                  </m:f>
-                  <m:nary>
-                    <m:naryPr>
-                      <m:chr m:val="∑"/>
-                      <m:supHide m:val="1"/>
-                      <m:ctrlPr>
-                        <w:rPr>
-                          <w:rFonts w:ascii="Cambria Math" w:hAnsi="Cambria Math"/>
-                          <w:i/>
-                        </w:rPr>
-                      </m:ctrlPr>
-                    </m:naryPr>
-                    <m:sub>
-                      <m:r>
-                        <w:rPr>
-                          <w:rFonts w:ascii="Cambria Math" w:hAnsi="Cambria Math"/>
-                        </w:rPr>
-                        <m:t>i</m:t>
-                      </m:r>
-                    </m:sub>
-                    <m:sup/>
-                    <m:e>
-                      <m:sSup>
-                        <m:sSupPr>
-                          <m:ctrlPr>
-                            <w:rPr>
-                              <w:rFonts w:ascii="Cambria Math" w:hAnsi="Cambria Math"/>
-                              <w:i/>
-                            </w:rPr>
-                          </m:ctrlPr>
-                        </m:sSupPr>
-                        <m:e>
-                          <m:d>
-                            <m:dPr>
+                          <m:sSub>
+                            <m:sSubPr>
                               <m:ctrlPr>
                                 <w:rPr>
                                   <w:rFonts w:ascii="Cambria Math" w:hAnsi="Cambria Math"/>
                                   <w:i/>
                                 </w:rPr>
                               </m:ctrlPr>
-                            </m:dPr>
+                            </m:sSubPr>
                             <m:e>
                               <m:sSub>
                                 <m:sSubPr>
@@ -1038,113 +695,73 @@
                                   </m:ctrlPr>
                                 </m:sSubPr>
                                 <m:e>
-                                  <m:sSub>
-                                    <m:sSubPr>
-                                      <m:ctrlPr>
-                                        <w:rPr>
-                                          <w:rFonts w:ascii="Cambria Math" w:hAnsi="Cambria Math"/>
-                                          <w:i/>
-                                        </w:rPr>
-                                      </m:ctrlPr>
-                                    </m:sSubPr>
-                                    <m:e>
-                                      <m:r>
-                                        <w:rPr>
-                                          <w:rFonts w:ascii="Cambria Math" w:hAnsi="Cambria Math"/>
-                                        </w:rPr>
-                                        <m:t>g</m:t>
-                                      </m:r>
-                                    </m:e>
-                                    <m:sub>
-                                      <m:r>
-                                        <w:rPr>
-                                          <w:rFonts w:ascii="Cambria Math" w:hAnsi="Cambria Math"/>
-                                        </w:rPr>
-                                        <m:t>m</m:t>
-                                      </m:r>
-                                    </m:sub>
-                                  </m:sSub>
                                   <m:r>
                                     <w:rPr>
                                       <w:rFonts w:ascii="Cambria Math" w:hAnsi="Cambria Math"/>
                                     </w:rPr>
-                                    <m:t>-</m:t>
+                                    <m:t>g</m:t>
                                   </m:r>
-                                  <m:acc>
-                                    <m:accPr>
-                                      <m:chr m:val="̅"/>
-                                      <m:ctrlPr>
-                                        <w:rPr>
-                                          <w:rFonts w:ascii="Cambria Math" w:hAnsi="Cambria Math"/>
-                                          <w:i/>
-                                        </w:rPr>
-                                      </m:ctrlPr>
-                                    </m:accPr>
-                                    <m:e>
-                                      <m:r>
-                                        <w:rPr>
-                                          <w:rFonts w:ascii="Cambria Math" w:hAnsi="Cambria Math"/>
-                                        </w:rPr>
-                                        <m:t>g</m:t>
-                                      </m:r>
-                                    </m:e>
-                                  </m:acc>
                                 </m:e>
                                 <m:sub>
                                   <m:r>
                                     <w:rPr>
                                       <w:rFonts w:ascii="Cambria Math" w:hAnsi="Cambria Math"/>
                                     </w:rPr>
-                                    <m:t>k</m:t>
+                                    <m:t>m</m:t>
                                   </m:r>
                                 </m:sub>
                               </m:sSub>
+                              <m:r>
+                                <w:rPr>
+                                  <w:rFonts w:ascii="Cambria Math" w:hAnsi="Cambria Math"/>
+                                </w:rPr>
+                                <m:t>-</m:t>
+                              </m:r>
+                              <m:acc>
+                                <m:accPr>
+                                  <m:chr m:val="̅"/>
+                                  <m:ctrlPr>
+                                    <w:rPr>
+                                      <w:rFonts w:ascii="Cambria Math" w:hAnsi="Cambria Math"/>
+                                      <w:i/>
+                                    </w:rPr>
+                                  </m:ctrlPr>
+                                </m:accPr>
+                                <m:e>
+                                  <m:r>
+                                    <w:rPr>
+                                      <w:rFonts w:ascii="Cambria Math" w:hAnsi="Cambria Math"/>
+                                    </w:rPr>
+                                    <m:t>g</m:t>
+                                  </m:r>
+                                </m:e>
+                              </m:acc>
                             </m:e>
-                          </m:d>
+                            <m:sub>
+                              <m:r>
+                                <w:rPr>
+                                  <w:rFonts w:ascii="Cambria Math" w:hAnsi="Cambria Math"/>
+                                </w:rPr>
+                                <m:t>k</m:t>
+                              </m:r>
+                            </m:sub>
+                          </m:sSub>
                         </m:e>
-                        <m:sup>
-                          <m:r>
-                            <w:rPr>
-                              <w:rFonts w:ascii="Cambria Math" w:hAnsi="Cambria Math"/>
-                            </w:rPr>
-                            <m:t>2</m:t>
-                          </m:r>
-                        </m:sup>
-                      </m:sSup>
+                      </m:d>
                     </m:e>
-                  </m:nary>
+                    <m:sup>
+                      <m:r>
+                        <w:rPr>
+                          <w:rFonts w:ascii="Cambria Math" w:hAnsi="Cambria Math"/>
+                        </w:rPr>
+                        <m:t>2</m:t>
+                      </m:r>
+                    </m:sup>
+                  </m:sSup>
                 </m:e>
-              </m:d>
+              </m:nary>
             </m:e>
-            <m:sup>
-              <m:f>
-                <m:fPr>
-                  <m:ctrlPr>
-                    <w:rPr>
-                      <w:rFonts w:ascii="Cambria Math" w:eastAsiaTheme="minorEastAsia" w:hAnsi="Cambria Math"/>
-                      <w:i/>
-                    </w:rPr>
-                  </m:ctrlPr>
-                </m:fPr>
-                <m:num>
-                  <m:r>
-                    <w:rPr>
-                      <w:rFonts w:ascii="Cambria Math" w:eastAsiaTheme="minorEastAsia" w:hAnsi="Cambria Math"/>
-                    </w:rPr>
-                    <m:t>1</m:t>
-                  </m:r>
-                </m:num>
-                <m:den>
-                  <m:r>
-                    <w:rPr>
-                      <w:rFonts w:ascii="Cambria Math" w:eastAsiaTheme="minorEastAsia" w:hAnsi="Cambria Math"/>
-                    </w:rPr>
-                    <m:t>2</m:t>
-                  </m:r>
-                </m:den>
-              </m:f>
-            </m:sup>
-          </m:sSup>
+          </m:rad>
         </m:oMath>
       </m:oMathPara>
     </w:p>
@@ -1168,27 +785,77 @@
           <w:rFonts w:eastAsiaTheme="minorEastAsia"/>
         </w:rPr>
       </w:pPr>
-    </w:p>
-    <w:p>
-      <w:pPr>
-        <w:rPr>
-          <w:rFonts w:eastAsiaTheme="minorEastAsia"/>
-        </w:rPr>
-      </w:pPr>
-    </w:p>
-    <w:p>
-      <w:pPr>
-        <w:rPr>
-          <w:rFonts w:eastAsiaTheme="minorEastAsia"/>
-        </w:rPr>
-      </w:pPr>
       <m:oMathPara>
         <m:oMath>
+          <m:f>
+            <m:fPr>
+              <m:ctrlPr>
+                <w:rPr>
+                  <w:rFonts w:ascii="Cambria Math" w:hAnsi="Cambria Math"/>
+                  <w:i/>
+                </w:rPr>
+              </m:ctrlPr>
+            </m:fPr>
+            <m:num>
+              <m:r>
+                <w:rPr>
+                  <w:rFonts w:ascii="Cambria Math" w:hAnsi="Cambria Math"/>
+                </w:rPr>
+                <m:t>π</m:t>
+              </m:r>
+            </m:num>
+            <m:den>
+              <m:r>
+                <w:rPr>
+                  <w:rFonts w:ascii="Cambria Math" w:hAnsi="Cambria Math"/>
+                </w:rPr>
+                <m:t>2</m:t>
+              </m:r>
+            </m:den>
+          </m:f>
+        </m:oMath>
+      </m:oMathPara>
+    </w:p>
+    <w:p>
+      <w:pPr>
+        <w:rPr>
+          <w:rFonts w:eastAsiaTheme="minorEastAsia"/>
+        </w:rPr>
+      </w:pPr>
+    </w:p>
+    <w:p>
+      <w:pPr>
+        <w:rPr>
+          <w:rFonts w:eastAsiaTheme="minorEastAsia"/>
+        </w:rPr>
+      </w:pPr>
+    </w:p>
+    <w:p>
+      <w:pPr>
+        <w:rPr>
+          <w:rFonts w:eastAsiaTheme="minorEastAsia"/>
+        </w:rPr>
+      </w:pPr>
+    </w:p>
+    <w:p>
+      <w:pPr>
+        <w:rPr>
+          <w:rFonts w:eastAsiaTheme="minorEastAsia"/>
+        </w:rPr>
+      </w:pPr>
+    </w:p>
+    <w:p>
+      <w:pPr>
+        <w:rPr>
+          <w:rFonts w:eastAsiaTheme="minorEastAsia"/>
+        </w:rPr>
+      </w:pPr>
+      <m:oMathPara>
+        <m:oMath>
           <m:r>
             <w:rPr>
               <w:rFonts w:ascii="Cambria Math" w:hAnsi="Cambria Math"/>
             </w:rPr>
-            <w:lastRenderedPageBreak/>
             <w:tab/>
           </m:r>
         </m:oMath>

</xml_diff>

<commit_message>
oppdatert til egen nettside med input
</commit_message>
<xml_diff>
--- a/notater.docx
+++ b/notater.docx
@@ -8,6 +8,18 @@
           <w:rFonts w:eastAsiaTheme="minorEastAsia"/>
         </w:rPr>
       </w:pPr>
+      <w:r>
+        <w:rPr>
+          <w:rFonts w:eastAsiaTheme="minorEastAsia"/>
+        </w:rPr>
+        <w:tab/>
+      </w:r>
+      <w:r>
+        <w:rPr>
+          <w:rFonts w:eastAsiaTheme="minorEastAsia"/>
+        </w:rPr>
+        <w:tab/>
+      </w:r>
     </w:p>
     <w:p>
       <w:pPr>
@@ -34,31 +46,7 @@
             <w:rPr>
               <w:rFonts w:ascii="Cambria Math" w:eastAsiaTheme="minorEastAsia" w:hAnsi="Cambria Math"/>
             </w:rPr>
-            <m:t>=</m:t>
-          </m:r>
-          <m:r>
-            <w:rPr>
-              <w:rFonts w:ascii="Cambria Math" w:eastAsiaTheme="minorEastAsia" w:hAnsi="Cambria Math"/>
-            </w:rPr>
-            <m:t>(</m:t>
-          </m:r>
-          <m:r>
-            <w:rPr>
-              <w:rFonts w:ascii="Cambria Math" w:eastAsiaTheme="minorEastAsia" w:hAnsi="Cambria Math"/>
-            </w:rPr>
-            <m:t>n</m:t>
-          </m:r>
-          <m:r>
-            <w:rPr>
-              <w:rFonts w:ascii="Cambria Math" w:eastAsiaTheme="minorEastAsia" w:hAnsi="Cambria Math"/>
-            </w:rPr>
-            <m:t>-1)</m:t>
-          </m:r>
-          <m:r>
-            <w:rPr>
-              <w:rFonts w:ascii="Cambria Math" w:eastAsiaTheme="minorEastAsia" w:hAnsi="Cambria Math"/>
-            </w:rPr>
-            <m:t>*</m:t>
+            <m:t>=(n-1)*</m:t>
           </m:r>
           <m:d>
             <m:dPr>
@@ -74,13 +62,7 @@
                 <w:rPr>
                   <w:rFonts w:ascii="Cambria Math" w:hAnsi="Cambria Math"/>
                 </w:rPr>
-                <m:t>2*r</m:t>
-              </m:r>
-              <m:r>
-                <w:rPr>
-                  <w:rFonts w:ascii="Cambria Math" w:hAnsi="Cambria Math"/>
-                </w:rPr>
-                <m:t>+g</m:t>
+                <m:t>2*r+g</m:t>
               </m:r>
               <m:ctrlPr>
                 <w:rPr>
@@ -201,13 +183,7 @@
             <w:rPr>
               <w:rFonts w:ascii="Cambria Math" w:eastAsiaTheme="minorEastAsia" w:hAnsi="Cambria Math"/>
             </w:rPr>
-            <m:t>=</m:t>
-          </m:r>
-          <m:r>
-            <w:rPr>
-              <w:rFonts w:ascii="Cambria Math" w:eastAsiaTheme="minorEastAsia" w:hAnsi="Cambria Math"/>
-            </w:rPr>
-            <m:t>Floor</m:t>
+            <m:t>=Floor</m:t>
           </m:r>
           <m:d>
             <m:dPr>
@@ -453,13 +429,7 @@
             <w:rPr>
               <w:rFonts w:ascii="Cambria Math" w:hAnsi="Cambria Math"/>
             </w:rPr>
-            <m:t>θ</m:t>
-          </m:r>
-          <m:r>
-            <w:rPr>
-              <w:rFonts w:ascii="Cambria Math" w:hAnsi="Cambria Math"/>
-            </w:rPr>
-            <m:t>=</m:t>
+            <m:t>θ=</m:t>
           </m:r>
           <m:f>
             <m:fPr>
@@ -475,13 +445,7 @@
                 <w:rPr>
                   <w:rFonts w:ascii="Cambria Math" w:hAnsi="Cambria Math"/>
                 </w:rPr>
-                <m:t>2*r</m:t>
-              </m:r>
-              <m:r>
-                <w:rPr>
-                  <w:rFonts w:ascii="Cambria Math" w:hAnsi="Cambria Math"/>
-                </w:rPr>
-                <m:t>+</m:t>
+                <m:t>2*r+</m:t>
               </m:r>
               <m:acc>
                 <m:accPr>
@@ -803,22 +767,46 @@
             <w:rPr>
               <w:rFonts w:ascii="Cambria Math" w:hAnsi="Cambria Math"/>
             </w:rPr>
-            <m:t>l</m:t>
+            <m:t>lr</m:t>
           </m:r>
-          <m:r>
-            <w:rPr>
-              <w:rFonts w:ascii="Cambria Math" w:hAnsi="Cambria Math"/>
-            </w:rPr>
-            <m:t>r</m:t>
-          </m:r>
-          <w:bookmarkStart w:id="0" w:name="_GoBack"/>
-          <w:bookmarkEnd w:id="0"/>
-          <m:r>
-            <w:rPr>
-              <w:rFonts w:ascii="Cambria Math" w:hAnsi="Cambria Math"/>
-            </w:rPr>
-            <m:t>(θ)</m:t>
-          </m:r>
+          <m:d>
+            <m:dPr>
+              <m:ctrlPr>
+                <w:rPr>
+                  <w:rFonts w:ascii="Cambria Math" w:hAnsi="Cambria Math"/>
+                  <w:i/>
+                </w:rPr>
+              </m:ctrlPr>
+            </m:dPr>
+            <m:e>
+              <m:sSub>
+                <m:sSubPr>
+                  <m:ctrlPr>
+                    <w:rPr>
+                      <w:rFonts w:ascii="Cambria Math" w:hAnsi="Cambria Math"/>
+                      <w:i/>
+                    </w:rPr>
+                  </m:ctrlPr>
+                </m:sSubPr>
+                <m:e>
+                  <m:r>
+                    <w:rPr>
+                      <w:rFonts w:ascii="Cambria Math" w:hAnsi="Cambria Math"/>
+                    </w:rPr>
+                    <m:t>θ</m:t>
+                  </m:r>
+                </m:e>
+                <m:sub>
+                  <m:r>
+                    <w:rPr>
+                      <w:rFonts w:ascii="Cambria Math" w:hAnsi="Cambria Math"/>
+                    </w:rPr>
+                    <m:t>i</m:t>
+                  </m:r>
+                </m:sub>
+              </m:sSub>
+            </m:e>
+          </m:d>
           <m:r>
             <m:rPr>
               <m:sty m:val="p"/>
@@ -894,50 +882,98 @@
                 <w:rPr>
                   <w:rFonts w:ascii="Cambria Math" w:eastAsiaTheme="minorEastAsia" w:hAnsi="Cambria Math"/>
                 </w:rPr>
-                <m:t>-θ</m:t>
+                <m:t>-</m:t>
+              </m:r>
+              <m:sSub>
+                <m:sSubPr>
+                  <m:ctrlPr>
+                    <w:rPr>
+                      <w:rFonts w:ascii="Cambria Math" w:eastAsiaTheme="minorEastAsia" w:hAnsi="Cambria Math"/>
+                      <w:i/>
+                    </w:rPr>
+                  </m:ctrlPr>
+                </m:sSubPr>
+                <m:e>
+                  <m:r>
+                    <w:rPr>
+                      <w:rFonts w:ascii="Cambria Math" w:eastAsiaTheme="minorEastAsia" w:hAnsi="Cambria Math"/>
+                    </w:rPr>
+                    <m:t>θ</m:t>
+                  </m:r>
+                </m:e>
+                <m:sub>
+                  <m:r>
+                    <w:rPr>
+                      <w:rFonts w:ascii="Cambria Math" w:eastAsiaTheme="minorEastAsia" w:hAnsi="Cambria Math"/>
+                    </w:rPr>
+                    <m:t>i</m:t>
+                  </m:r>
+                </m:sub>
+              </m:sSub>
+            </m:e>
+          </m:d>
+          <m:r>
+            <w:rPr>
+              <w:rFonts w:ascii="Cambria Math" w:eastAsiaTheme="minorEastAsia" w:hAnsi="Cambria Math"/>
+            </w:rPr>
+            <m:t>+d</m:t>
+          </m:r>
+          <m:d>
+            <m:dPr>
+              <m:ctrlPr>
+                <w:rPr>
+                  <w:rFonts w:ascii="Cambria Math" w:eastAsiaTheme="minorEastAsia" w:hAnsi="Cambria Math"/>
+                  <w:i/>
+                </w:rPr>
+              </m:ctrlPr>
+            </m:dPr>
+            <m:e>
+              <m:r>
+                <w:rPr>
+                  <w:rFonts w:ascii="Cambria Math" w:eastAsiaTheme="minorEastAsia" w:hAnsi="Cambria Math"/>
+                </w:rPr>
+                <m:t>r,o</m:t>
               </m:r>
             </m:e>
           </m:d>
-        </m:oMath>
-      </m:oMathPara>
-    </w:p>
-    <w:p>
-      <w:pPr>
-        <w:rPr>
-          <w:rFonts w:eastAsiaTheme="minorEastAsia"/>
-        </w:rPr>
-      </w:pPr>
-    </w:p>
-    <w:p>
-      <w:pPr>
-        <w:rPr>
-          <w:rFonts w:eastAsiaTheme="minorEastAsia"/>
-        </w:rPr>
-      </w:pPr>
-    </w:p>
-    <w:p>
-      <w:pPr>
-        <w:rPr>
-          <w:rFonts w:eastAsiaTheme="minorEastAsia"/>
-        </w:rPr>
-      </w:pPr>
-    </w:p>
-    <w:p>
-      <w:pPr>
-        <w:rPr>
-          <w:rFonts w:eastAsiaTheme="minorEastAsia"/>
-        </w:rPr>
-      </w:pPr>
-      <m:oMathPara>
-        <m:oMath>
           <m:r>
             <w:rPr>
-              <w:rFonts w:ascii="Cambria Math" w:hAnsi="Cambria Math"/>
+              <w:rFonts w:ascii="Cambria Math" w:eastAsiaTheme="minorEastAsia" w:hAnsi="Cambria Math"/>
             </w:rPr>
-            <w:tab/>
+            <m:t>*sm</m:t>
           </m:r>
         </m:oMath>
       </m:oMathPara>
+    </w:p>
+    <w:p>
+      <w:pPr>
+        <w:rPr>
+          <w:rFonts w:eastAsiaTheme="minorEastAsia"/>
+        </w:rPr>
+      </w:pPr>
+    </w:p>
+    <w:p>
+      <w:pPr>
+        <w:rPr>
+          <w:rFonts w:eastAsiaTheme="minorEastAsia"/>
+        </w:rPr>
+      </w:pPr>
+      <w:bookmarkStart w:id="0" w:name="_GoBack"/>
+      <w:bookmarkEnd w:id="0"/>
+    </w:p>
+    <w:p>
+      <w:pPr>
+        <w:rPr>
+          <w:rFonts w:eastAsiaTheme="minorEastAsia"/>
+        </w:rPr>
+      </w:pPr>
+    </w:p>
+    <w:p>
+      <w:pPr>
+        <w:rPr>
+          <w:rFonts w:eastAsiaTheme="minorEastAsia"/>
+        </w:rPr>
+      </w:pPr>
     </w:p>
     <w:p>
       <w:pPr>

</xml_diff>